<commit_message>
Creates analyzer for dreams
</commit_message>
<xml_diff>
--- a/Dreams_to_2025.docx
+++ b/Dreams_to_2025.docx
@@ -8980,7 +8980,7 @@
         <w:rPr>
           <w:rtl w:val="0"/>
         </w:rPr>
-        <w:t xml:space="preserve">2/3 - I was driving a big car that I wasn’t used to driving that took a long time to stop and I hit a woman, knocking her unconscious. We put her in the car and drove off with her. When she woke up in a panic I was like I’m so sorry I hit you, I’ll take you wherever you want to go, or just drop you off. I’m not a serial killer I promise. </w:t>
+        <w:t xml:space="preserve">2/3/23 - I was driving a big car that I wasn’t used to driving that took a long time to stop and I hit a woman, knocking her unconscious. We put her in the car and drove off with her. When she woke up in a panic I was like I’m so sorry I hit you, I’ll take you wherever you want to go, or just drop you off. I’m not a serial killer I promise. </w:t>
       </w:r>
     </w:p>
     <w:p>
@@ -9051,7 +9051,7 @@
         <w:rPr>
           <w:rtl w:val="0"/>
         </w:rPr>
-        <w:t xml:space="preserve">2/4 - I was back at a library that I had previously worked at and overheard a worker say that all I had ever done was “check in books.” I approached her and angrily told her that I had done literally everything, not just check in books, and that I had a degree in library science. </w:t>
+        <w:t xml:space="preserve">2/4/23 - I was back at a library that I had previously worked at and overheard a worker say that all I had ever done was “check in books.” I approached her and angrily told her that I had done literally everything, not just check in books, and that I had a degree in library science. </w:t>
       </w:r>
     </w:p>
     <w:p>
@@ -9096,7 +9096,7 @@
         <w:rPr>
           <w:rtl w:val="0"/>
         </w:rPr>
-        <w:t xml:space="preserve">2/6 - my hair was falling out in big sections, almost peeling off my skull as if I had been scalped. I understood that I had caused this with some sort of chemical I had used.  </w:t>
+        <w:t xml:space="preserve">2/6/23 - my hair was falling out in big sections, almost peeling off my skull as if I had been scalped. I understood that I had caused this with some sort of chemical I had used.  </w:t>
       </w:r>
     </w:p>
     <w:p>
@@ -9115,7 +9115,7 @@
         <w:rPr>
           <w:rtl w:val="0"/>
         </w:rPr>
-        <w:t xml:space="preserve">2/17 - had a dream that I was in that decrepit old house again, the 3-4 floor one with progressively more and more hoarded rooms as you go up the stairs. I was in an upstairs room and was contemplating whether jp and I would assume ownership of the house because it was really cool but also this huge burden that needed a lot of work, and very dangerous for the baby. Just then, a tall, kind of hulking black guy showed up with Danny DeVito. I was a little freaked out because I didn’t expect to see other people there, but I asked him what he was doing there. The guy responded that he too was in line, somehow, to receive this house, because he had an ancestor who was a slave who had her likeness painted on the wall in one of the rooms on the first floor. I was like oh ok that makes sense. </w:t>
+        <w:t xml:space="preserve">2/17/23 - had a dream that I was in that decrepit old house again, the 3-4 floor one with progressively more and more hoarded rooms as you go up the stairs. I was in an upstairs room and was contemplating whether jp and I would assume ownership of the house because it was really cool but also this huge burden that needed a lot of work, and very dangerous for the baby. Just then, a tall, kind of hulking black guy showed up with Danny DeVito. I was a little freaked out because I didn’t expect to see other people there, but I asked him what he was doing there. The guy responded that he too was in line, somehow, to receive this house, because he had an ancestor who was a slave who had her likeness painted on the wall in one of the rooms on the first floor. I was like oh ok that makes sense. </w:t>
       </w:r>
     </w:p>
     <w:p>
@@ -9181,7 +9181,7 @@
         <w:rPr>
           <w:rtl w:val="0"/>
         </w:rPr>
-        <w:t xml:space="preserve">3/17 - I backended a lady in traffic. She was nice about it, but came over to our house to exchange info and look at the damage for some reason. She saw jp’s Xbox controllers that he has customized and was really impressed with his work. </w:t>
+        <w:t xml:space="preserve">3/17/23 - I backended a lady in traffic. She was nice about it, but came over to our house to exchange info and look at the damage for some reason. She saw jp’s Xbox controllers that he has customized and was really impressed with his work. </w:t>
       </w:r>
     </w:p>
     <w:p>
@@ -9220,7 +9220,7 @@
         <w:rPr>
           <w:rtl w:val="0"/>
         </w:rPr>
-        <w:t xml:space="preserve">4/25 - I rescued a baby bird. Brought it home to Jp, who had apparently broken up with me and was moving a new woman in. “Don’t do this again,” he said. “You always bring these potatoes home thinking you’ll take care of them, but it’s just a fucking potato.” I was mortified and afraid I had lost my mind and went to look at the bird in private. (It was in a little box.) to my consternation, I found that it looked suspiciously like a French fry. I didn’t admit this to Jp. Later, I looked at it again and it was a wad of used bandaids, definitely not a bird. I threw them out and, in disgust, remembered that I had been kissing and petting them. </w:t>
+        <w:t xml:space="preserve">4/25/23 - I rescued a baby bird. Brought it home to Jp, who had apparently broken up with me and was moving a new woman in. “Don’t do this again,” he said. “You always bring these potatoes home thinking you’ll take care of them, but it’s just a fucking potato.” I was mortified and afraid I had lost my mind and went to look at the bird in private. (It was in a little box.) to my consternation, I found that it looked suspiciously like a French fry. I didn’t admit this to Jp. Later, I looked at it again and it was a wad of used bandaids, definitely not a bird. I threw them out and, in disgust, remembered that I had been kissing and petting them. </w:t>
       </w:r>
     </w:p>
     <w:p>
@@ -9273,7 +9273,7 @@
         <w:rPr>
           <w:rtl w:val="0"/>
         </w:rPr>
-        <w:t xml:space="preserve">6/15 - i sent a message to Andrew on Facebook gossiping about somebody before remembering that he was dead. </w:t>
+        <w:t xml:space="preserve">6/15/23 - i sent a message to Andrew on Facebook gossiping about somebody before remembering that he was dead. </w:t>
       </w:r>
     </w:p>
     <w:p>
@@ -9292,7 +9292,7 @@
         <w:rPr>
           <w:rtl w:val="0"/>
         </w:rPr>
-        <w:t xml:space="preserve">6/18 - a much older Kevin bacon was hitting on me at some big gala because I was apparently wearing sexy leggings. I turned him down. </w:t>
+        <w:t xml:space="preserve">6/18/23 - a much older Kevin bacon was hitting on me at some big gala because I was apparently wearing sexy leggings. I turned him down. </w:t>
       </w:r>
     </w:p>
     <w:p>
@@ -9311,7 +9311,7 @@
         <w:rPr>
           <w:rtl w:val="0"/>
         </w:rPr>
-        <w:t xml:space="preserve">6/30 - I went roller skating at Roller Magic after a very long time. People were sitting on the sides of the rink doing crafts, beading, etc. craft supplies were getting all over the rink. I thought that in the past, they used to keep the rink clear of debris but no longer did. I saw people I went to high school with and did not want them recognizing me. </w:t>
+        <w:t xml:space="preserve">6/30/23 - I went roller skating at Roller Magic after a very long time. People were sitting on the sides of the rink doing crafts, beading, etc. craft supplies were getting all over the rink. I thought that in the past, they used to keep the rink clear of debris but no longer did. I saw people I went to high school with and did not want them recognizing me. </w:t>
       </w:r>
     </w:p>
     <w:p>
@@ -9350,7 +9350,7 @@
         <w:rPr>
           <w:rtl w:val="0"/>
         </w:rPr>
-        <w:t xml:space="preserve">7/3 - my mom was supposed to have been watching Ronin while I worked but she kept flaking out and I would just end up having to watch him while I was working. I got a bad performance review and was “98%” sure I would be fired</w:t>
+        <w:t xml:space="preserve">7/3/23 - my mom was supposed to have been watching Ronin while I worked but she kept flaking out and I would just end up having to watch him while I was working. I got a bad performance review and was “98%” sure I would be fired</w:t>
       </w:r>
     </w:p>
     <w:p>
@@ -9369,7 +9369,7 @@
         <w:rPr>
           <w:rtl w:val="0"/>
         </w:rPr>
-        <w:t xml:space="preserve">7/12 - all my kids were young again. We were at some resort with a pool and a restaurant. They were hanging out with jp and I got the sense that none of them wanted anything to do with me. They were first swimming in the pool going in one direction while I went the other. Then they were in the restaurant at a booth with some other random kid sitting in such a way where I wouldn’t fit at the table with them. I was upset and was like do you even want me here? And all the kids told me to go away. Then Chloe or Ciara invited me to try some of the random kids ice cream. I said no and they were confused as to why I would reject it. I said I didn’t eat things that other people had out their mouths on. “You don’t know,” I explained. “He might have herpes.” </w:t>
+        <w:t xml:space="preserve">7/12/23 - all my kids were young again. We were at some resort with a pool and a restaurant. They were hanging out with jp and I got the sense that none of them wanted anything to do with me. They were first swimming in the pool going in one direction while I went the other. Then they were in the restaurant at a booth with some other random kid sitting in such a way where I wouldn’t fit at the table with them. I was upset and was like do you even want me here? And all the kids told me to go away. Then Chloe or Ciara invited me to try some of the random kids ice cream. I said no and they were confused as to why I would reject it. I said I didn’t eat things that other people had out their mouths on. “You don’t know,” I explained. “He might have herpes.” </w:t>
       </w:r>
     </w:p>
     <w:p>
@@ -9388,7 +9388,7 @@
         <w:rPr>
           <w:rtl w:val="0"/>
         </w:rPr>
-        <w:t xml:space="preserve">7/12 - In another dream, jp and ronin and I were living in the old multilevel hoarded house from my other dreams. Jp had put Ronin to bed in what I realized was the third floor. This made me panic because he was so far away and I wouldn’t be able to hear him if he woke up crying. I was also concerned because I knew that floor was structurally unsound. I went up to find ronin in a kind of pod bed sitting up and crying. The room was totally crammed with these beds and I had to climb over a bunch of them to get to him. </w:t>
+        <w:t xml:space="preserve">7/12/23 - In another dream, jp and ronin and I were living in the old multilevel hoarded house from my other dreams. Jp had put Ronin to bed in what I realized was the third floor. This made me panic because he was so far away and I wouldn’t be able to hear him if he woke up crying. I was also concerned because I knew that floor was structurally unsound. I went up to find ronin in a kind of pod bed sitting up and crying. The room was totally crammed with these beds and I had to climb over a bunch of them to get to him. </w:t>
       </w:r>
     </w:p>
     <w:p>
@@ -9407,7 +9407,7 @@
         <w:rPr>
           <w:rtl w:val="0"/>
         </w:rPr>
-        <w:t xml:space="preserve">7/15 - we were at some party and someone put Xerda in some sort of contraption that shaved her. She looked absurd. Some lady was gushing about what a gorgeous cat she was. I wanted to leave the party early but jp refused to leave. I had the sense that ronin or maybe the kitten was in peril without us. I felt like I was embarrassing myself with the meltdown that I was having but I was desperate to leave and felt like I couldn’t stop. </w:t>
+        <w:t xml:space="preserve">7/15/23 - we were at some party and someone put Xerda in some sort of contraption that shaved her. She looked absurd. Some lady was gushing about what a gorgeous cat she was. I wanted to leave the party early but jp refused to leave. I had the sense that ronin or maybe the kitten was in peril without us. I felt like I was embarrassing myself with the meltdown that I was having but I was desperate to leave and felt like I couldn’t stop. </w:t>
       </w:r>
     </w:p>
     <w:p>
@@ -9426,7 +9426,7 @@
         <w:rPr>
           <w:rtl w:val="0"/>
         </w:rPr>
-        <w:t xml:space="preserve">7/17 - I realized I had probably contacted rabies and was going to die. </w:t>
+        <w:t xml:space="preserve">7/17/23 - I realized I had probably contacted rabies and was going to die. </w:t>
       </w:r>
     </w:p>
     <w:p>
@@ -9445,7 +9445,7 @@
         <w:rPr>
           <w:rtl w:val="0"/>
         </w:rPr>
-        <w:t xml:space="preserve">7/23 - our car was too big for me to handle, and I was trying to drive from the back seat, which was making it worse. I kept veering into the other lane. </w:t>
+        <w:t xml:space="preserve">7/23/23 - our car was too big for me to handle, and I was trying to drive from the back seat, which was making it worse. I kept veering into the other lane. </w:t>
       </w:r>
     </w:p>
     <w:p>
@@ -9464,7 +9464,7 @@
         <w:rPr>
           <w:rtl w:val="0"/>
         </w:rPr>
-        <w:t xml:space="preserve">7/24 - I was graduating from somewhere and at the ceremony, where I had to give a short speech about the Coneheads. As I took the mic, a frat dudebro ran over and grabbed it from me, then yelled “Go [school football team]”. The crowd cheered. I felt embarrassed and upset at being interrupted and just muttered something like “Yay go sports!” And then went and took my seat without giving my speech. </w:t>
+        <w:t xml:space="preserve">7/24/23 - I was graduating from somewhere and at the ceremony, where I had to give a short speech about the Coneheads. As I took the mic, a frat dudebro ran over and grabbed it from me, then yelled “Go [school football team]”. The crowd cheered. I felt embarrassed and upset at being interrupted and just muttered something like “Yay go sports!” And then went and took my seat without giving my speech. </w:t>
       </w:r>
     </w:p>
     <w:p>
@@ -9503,7 +9503,7 @@
         <w:rPr>
           <w:rtl w:val="0"/>
         </w:rPr>
-        <w:t xml:space="preserve">8/2 - I was at some house party with Jp, his parents, and Ronin. I could tell that I didn’t fit in, and went to sit away from everyone else on a couch to wait it out. I picked up a remote and started fiddling with it. All of a sudden, the host (who seemed to be a filmmaker) pointed at me and said “You there, with the remote! Drop it!” I was like oh, sorry, sorry. She asked me if I pushed the “call” button and I was like “No,” but I panicked worrying that maybe I did, by accident.</w:t>
+        <w:t xml:space="preserve">8/2/23 - I was at some house party with Jp, his parents, and Ronin. I could tell that I didn’t fit in, and went to sit away from everyone else on a couch to wait it out. I picked up a remote and started fiddling with it. All of a sudden, the host (who seemed to be a filmmaker) pointed at me and said “You there, with the remote! Drop it!” I was like oh, sorry, sorry. She asked me if I pushed the “call” button and I was like “No,” but I panicked worrying that maybe I did, by accident.</w:t>
       </w:r>
     </w:p>
     <w:p>
@@ -9561,7 +9561,7 @@
         <w:rPr>
           <w:rtl w:val="0"/>
         </w:rPr>
-        <w:t xml:space="preserve">8/5 - I was involved in something with Kristin from the Millbrook library where we had a serial killer coming to my house. I was afraid that Ronin would be in danger so I locked him, crying, in a mailbox. A passerby told me that parents disgusted him, that I disgusted him for trying to protect Ronin. When the serial killer came, he was all tied up and gagged like Hannibal lecter but I was still so scared that I tripped over my own feet trying to back away from him. </w:t>
+        <w:t xml:space="preserve">8/5/23 - I was involved in something with Kristin from the Millbrook library where we had a serial killer coming to my house. I was afraid that Ronin would be in danger so I locked him, crying, in a mailbox. A passerby told me that parents disgusted him, that I disgusted him for trying to protect Ronin. When the serial killer came, he was all tied up and gagged like Hannibal lecter but I was still so scared that I tripped over my own feet trying to back away from him. </w:t>
       </w:r>
     </w:p>
     <w:p>
@@ -9580,7 +9580,7 @@
         <w:rPr>
           <w:rtl w:val="0"/>
         </w:rPr>
-        <w:t xml:space="preserve">8/8 - I was looking at a grave. On it, it said “In loving memory of  Charlie G., 1955-2023” (or something similar) then, beneath it: “May he rot in hell.”</w:t>
+        <w:t xml:space="preserve">8/8/23 - I was looking at a grave. On it, it said “In loving memory of  Charlie G., 1955-2023” (or something similar) then, beneath it: “May he rot in hell.”</w:t>
       </w:r>
     </w:p>
     <w:p>
@@ -9599,7 +9599,7 @@
         <w:rPr>
           <w:rtl w:val="0"/>
         </w:rPr>
-        <w:t xml:space="preserve">8/12 - I was at some big crazy Hollywood party.  For some reason I had to give John  belluci a blow job out I would be seen as rude. I was trying to clean myself up in the bathroom when Trent Reznor approached me and told me I was so bad at scrabble that he felt bad for me.  I told him that 12 year old me would be both mortified that he had noticed that, and thrilled that he had noticed me at all. I congratulated myself for not like, fainting or something. </w:t>
+        <w:t xml:space="preserve">8/12/23 - I was at some big crazy Hollywood party.  For some reason I had to give John  belluci a blow job out I would be seen as rude. I was trying to clean myself up in the bathroom when Trent Reznor approached me and told me I was so bad at scrabble that he felt bad for me.  I told him that 12 year old me would be both mortified that he had noticed that, and thrilled that he had noticed me at all. I congratulated myself for not like, fainting or something. </w:t>
       </w:r>
     </w:p>
     <w:p>
@@ -9631,7 +9631,7 @@
         <w:rPr>
           <w:rtl w:val="0"/>
         </w:rPr>
-        <w:t xml:space="preserve">8/20 - jp and I went to some restaurant where he was flirting really obviously and embarrassingly with the waitress. I got mad and when I talked to him more he told me that he had been texting with her for a while and really liked her, she was much more fun than I was etc. I got mad and punched him until he got this big knot on his chest that looked like a dick. </w:t>
+        <w:t xml:space="preserve">8/20/23 - jp and I went to some restaurant where he was flirting really obviously and embarrassingly with the waitress. I got mad and when I talked to him more he told me that he had been texting with her for a while and really liked her, she was much more fun than I was etc. I got mad and punched him until he got this big knot on his chest that looked like a dick. </w:t>
       </w:r>
     </w:p>
     <w:p>
@@ -9731,7 +9731,7 @@
         <w:rPr>
           <w:rtl w:val="0"/>
         </w:rPr>
-        <w:t xml:space="preserve">12/29 - dream about the big dilapidated house. We had finally cleared out the first two or three floors of it, sort of. We had also knocked down walls to find stuff hidden inside them - whole other rooms filled with shelves holding books, toys, games, etc. an old SNES. a science toy I thought ronin would like. Books in Japanese. Ronin was running all over, up and down the stairs and around the house. The second floor it seemed had belonged to a young boy and still had his bed and stuff in it. Jp wanted to sleep there overnight but I was scared, like of ghosts I think. It was still creepy and the top floor was still too full of stuff to even approach. </w:t>
+        <w:t xml:space="preserve">12/29/23 - dream about the big dilapidated house. We had finally cleared out the first two or three floors of it, sort of. We had also knocked down walls to find stuff hidden inside them - whole other rooms filled with shelves holding books, toys, games, etc. an old SNES. a science toy I thought ronin would like. Books in Japanese. Ronin was running all over, up and down the stairs and around the house. The second floor it seemed had belonged to a young boy and still had his bed and stuff in it. Jp wanted to sleep there overnight but I was scared, like of ghosts I think. It was still creepy and the top floor was still too full of stuff to even approach. </w:t>
       </w:r>
     </w:p>
     <w:p>
@@ -9771,7 +9771,7 @@
         <w:rPr>
           <w:rtl w:val="0"/>
         </w:rPr>
-        <w:t xml:space="preserve">1/11 - I dreamed that we went to a hotel that we had been to many years ago. I went to empty out a cabinet where I had left some gifts for Ciara the last time we’d been there. We took them out and opened them and I was dismayed to find that they were from when she was a baby - I’d never given them to her, and now it was too late. She told me that she’d always considered Ursula her real mother.</w:t>
+        <w:t xml:space="preserve">1/11/24 - I dreamed that we went to a hotel that we had been to many years ago. I went to empty out a cabinet where I had left some gifts for Ciara the last time we’d been there. We took them out and opened them and I was dismayed to find that they were from when she was a baby - I’d never given them to her, and now it was too late. She told me that she’d always considered Ursula her real mother.</w:t>
       </w:r>
       <w:r>
         <w:rPr>
@@ -9941,7 +9941,7 @@
         <w:rPr>
           <w:rtl w:val="0"/>
         </w:rPr>
-        <w:t xml:space="preserve">12/13 - I dreamed the other night that I entered a contest to draw a cute pufferfish. The person who drew the second cutest pufferfish would win a prize.</w:t>
+        <w:t xml:space="preserve">12/13/24 - I dreamed the other night that I entered a contest to draw a cute pufferfish. The person who drew the second cutest pufferfish would win a prize.</w:t>
       </w:r>
     </w:p>
     <w:p>
@@ -9990,18 +9990,18 @@
         <w:rPr>
           <w:rtl w:val="0"/>
         </w:rPr>
-        <w:t xml:space="preserve">1/24 - I dreamed last night that I worked in this other big library with all these cool things like an exercise room with treadmills and stationary bikes. Someone brought in a four year old who was missing an eye and basically gave him to me so I could get him a prosthetic eye, which I did. I had to pop his bad eye out first and replace it with the prosthetic one, which I was squicked out by. </w:t>
-      </w:r>
-    </w:p>
-    <w:p>
-      <w:pPr>
-        <w:rPr/>
-      </w:pPr>
-      <w:r>
-        <w:rPr>
-          <w:rtl w:val="0"/>
-        </w:rPr>
-        <w:t xml:space="preserve">1/24 - I also dreamed that I got into a fight with Jp because he wanted to sign Ronin up for soccer and I was like, but he doesn’t even really like it, at least not when other kids are playing and not us.</w:t>
+        <w:t xml:space="preserve">1/24/25 - I dreamed last night that I worked in this other big library with all these cool things like an exercise room with treadmills and stationary bikes. Someone brought in a four year old who was missing an eye and basically gave him to me so I could get him a prosthetic eye, which I did. I had to pop his bad eye out first and replace it with the prosthetic one, which I was squicked out by. </w:t>
+      </w:r>
+    </w:p>
+    <w:p>
+      <w:pPr>
+        <w:rPr/>
+      </w:pPr>
+      <w:r>
+        <w:rPr>
+          <w:rtl w:val="0"/>
+        </w:rPr>
+        <w:t xml:space="preserve">1/24/25 - I also dreamed that I got into a fight with Jp because he wanted to sign Ronin up for soccer and I was like, but he doesn’t even really like it, at least not when other kids are playing and not us.</w:t>
       </w:r>
     </w:p>
     <w:p>
@@ -10036,28 +10036,28 @@
         <w:rPr>
           <w:rtl w:val="0"/>
         </w:rPr>
-        <w:t xml:space="preserve">2/4 - Dreamed last night that I was at the Tivoli Library and saw that a shelf that previously had held a bunch of creepy, occult stuff had been removed. It was something that Christine had originally set up and I was sad to see it was no longer there.</w:t>
-      </w:r>
-    </w:p>
-    <w:p>
-      <w:pPr>
-        <w:rPr/>
-      </w:pPr>
-      <w:r>
-        <w:rPr>
-          <w:rtl w:val="0"/>
-        </w:rPr>
-      </w:r>
-    </w:p>
-    <w:p>
-      <w:pPr>
-        <w:rPr/>
-      </w:pPr>
-      <w:r>
-        <w:rPr>
-          <w:rtl w:val="0"/>
-        </w:rPr>
-        <w:t xml:space="preserve">2/6 - I dreamed last night that I was at some thrift store in Poughkeepsie waiting to meet my brother and I was going to buy some small toy. I offered the guy a few bucks for it but he was like, look at it again. It’s worth at least $7. </w:t>
+        <w:t xml:space="preserve">2/4/25 - Dreamed last night that I was at the Tivoli Library and saw that a shelf that previously had held a bunch of creepy, occult stuff had been removed. It was something that Christine had originally set up and I was sad to see it was no longer there.</w:t>
+      </w:r>
+    </w:p>
+    <w:p>
+      <w:pPr>
+        <w:rPr/>
+      </w:pPr>
+      <w:r>
+        <w:rPr>
+          <w:rtl w:val="0"/>
+        </w:rPr>
+      </w:r>
+    </w:p>
+    <w:p>
+      <w:pPr>
+        <w:rPr/>
+      </w:pPr>
+      <w:r>
+        <w:rPr>
+          <w:rtl w:val="0"/>
+        </w:rPr>
+        <w:t xml:space="preserve">2/6/25 - I dreamed last night that I was at some thrift store in Poughkeepsie waiting to meet my brother and I was going to buy some small toy. I offered the guy a few bucks for it but he was like, look at it again. It’s worth at least $7. </w:t>
       </w:r>
     </w:p>
     <w:p>
@@ -10145,7 +10145,7 @@
         <w:rPr>
           <w:rtl w:val="0"/>
         </w:rPr>
-        <w:t xml:space="preserve">3/23 - I dreamed last night that my mom was watching my kids for me. And I was supposed to be coming back from wherever I was but was delayed by, I think, having to care for Ronin. I knew it would be another hour before I made it back, and it was going to make her late for, maybe work? I texted her to let her know that I was running late from some building that had a private bathroom in it for Neil Gaiman. Outside of the building the parking lot was full of super expensive sports cars.</w:t>
+        <w:t xml:space="preserve">3/23/25 - I dreamed last night that my mom was watching my kids for me. And I was supposed to be coming back from wherever I was but was delayed by, I think, having to care for Ronin. I knew it would be another hour before I made it back, and it was going to make her late for, maybe work? I texted her to let her know that I was running late from some building that had a private bathroom in it for Neil Gaiman. Outside of the building the parking lot was full of super expensive sports cars.</w:t>
       </w:r>
     </w:p>
     <w:p>
@@ -10170,7 +10170,7 @@
         <w:rPr>
           <w:rtl w:val="0"/>
         </w:rPr>
-        <w:t xml:space="preserve">4/29 - I woke up, or half woke up, early in the morning, to an extremely vivid, technicolor image of my dad - It was so real. He was younger, probably around 40s or 50s. His hair was still black, and he was wearing one of those flannel plaid shirts he always wore, and jeans. He was happy.</w:t>
+        <w:t xml:space="preserve">4/29/25 - I woke up, or half woke up, early in the morning, to an extremely vivid, technicolor image of my dad - It was so real. He was younger, probably around 40s or 50s. His hair was still black, and he was wearing one of those flannel plaid shirts he always wore, and jeans. He was happy.</w:t>
       </w:r>
     </w:p>
     <w:p>
@@ -10205,7 +10205,7 @@
         <w:rPr>
           <w:rtl w:val="0"/>
         </w:rPr>
-        <w:t xml:space="preserve">5/2 - I dreamed the other night that we went to Barbados. It was weird because Barbados is not a place I ever think about.</w:t>
+        <w:t xml:space="preserve">5/2/25 - I dreamed the other night that we went to Barbados. It was weird because Barbados is not a place I ever think about.</w:t>
       </w:r>
       <w:r>
         <w:rPr>

</xml_diff>